<commit_message>
fix: regenerate rector defense letter template with clean XML
- Fixed split XML tags in letter_to_rector_request_defense_ru.docx
- Replaced fragmented placeholders with clean single-tag versions
- Verified all placeholders: student_full_name, student_specialty, dissertation_topic, student_program, date fields
- Filename will use asset title from assets_list.json: 'Заявление ректору о приёме к защите (Приложение 4)'
</commit_message>
<xml_diff>
--- a/frontend/public/templates/letter_to_rector_request_defense_ru.docx
+++ b/frontend/public/templates/letter_to_rector_request_defense_ru.docx
@@ -1,654 +1,222 @@
 
 <file path=word/document.xml><?xml version="1.0" encoding="utf-8"?>
-<w:document xmlns:wpc="http://schemas.microsoft.com/office/word/2010/wordprocessingCanvas" xmlns:cx="http://schemas.microsoft.com/office/drawing/2014/chartex" xmlns:cx1="http://schemas.microsoft.com/office/drawing/2015/9/8/chartex" xmlns:cx2="http://schemas.microsoft.com/office/drawing/2015/10/21/chartex" xmlns:cx3="http://schemas.microsoft.com/office/drawing/2016/5/9/chartex" xmlns:cx4="http://schemas.microsoft.com/office/drawing/2016/5/10/chartex" xmlns:cx5="http://schemas.microsoft.com/office/drawing/2016/5/11/chartex" xmlns:cx6="http://schemas.microsoft.com/office/drawing/2016/5/12/chartex" xmlns:cx7="http://schemas.microsoft.com/office/drawing/2016/5/13/chartex" xmlns:cx8="http://schemas.microsoft.com/office/drawing/2016/5/14/chartex" xmlns:mc="http://schemas.openxmlformats.org/markup-compatibility/2006" xmlns:aink="http://schemas.microsoft.com/office/drawing/2016/ink" xmlns:am3d="http://schemas.microsoft.com/office/drawing/2017/model3d" xmlns:o="urn:schemas-microsoft-com:office:office" xmlns:oel="http://schemas.microsoft.com/office/2019/extlst" xmlns:r="http://schemas.openxmlformats.org/officeDocument/2006/relationships" xmlns:m="http://schemas.openxmlformats.org/officeDocument/2006/math" xmlns:v="urn:schemas-microsoft-com:vml" xmlns:wp14="http://schemas.microsoft.com/office/word/2010/wordprocessingDrawing" xmlns:wp="http://schemas.openxmlformats.org/drawingml/2006/wordprocessingDrawing" xmlns:w10="urn:schemas-microsoft-com:office:word" xmlns:w="http://schemas.openxmlformats.org/wordprocessingml/2006/main" xmlns:w14="http://schemas.microsoft.com/office/word/2010/wordml" xmlns:w15="http://schemas.microsoft.com/office/word/2012/wordml" xmlns:w16cex="http://schemas.microsoft.com/office/word/2018/wordml/cex" xmlns:w16cid="http://schemas.microsoft.com/office/word/2016/wordml/cid" xmlns:w16="http://schemas.microsoft.com/office/word/2018/wordml" xmlns:w16du="http://schemas.microsoft.com/office/word/2023/wordml/word16du" xmlns:w16sdtdh="http://schemas.microsoft.com/office/word/2020/wordml/sdtdatahash" xmlns:w16sdtfl="http://schemas.microsoft.com/office/word/2024/wordml/sdtformatlock" xmlns:w16se="http://schemas.microsoft.com/office/word/2015/wordml/symex" xmlns:wpg="http://schemas.microsoft.com/office/word/2010/wordprocessingGroup" xmlns:wpi="http://schemas.microsoft.com/office/word/2010/wordprocessingInk" xmlns:wne="http://schemas.microsoft.com/office/word/2006/wordml" xmlns:wps="http://schemas.microsoft.com/office/word/2010/wordprocessingShape" mc:Ignorable="w14 w15 w16se w16cid w16 w16cex w16sdtdh w16sdtfl w16du wp14">
+<w:document xmlns:w="http://schemas.openxmlformats.org/wordprocessingml/2006/main">
   <w:body>
     <w:p>
       <w:pPr>
-        <w:spacing w:before="100" w:beforeAutospacing="1" w:after="100" w:afterAutospacing="1" w:line="240" w:lineRule="auto"/>
-        <w:ind w:left="4253"/>
+        <w:jc w:val="right"/>
+      </w:pPr>
+      <w:r>
+        <w:t xml:space="preserve">Ректору КазНМУ им. С.Д. Асфендиярова</w:t>
+      </w:r>
+    </w:p>
+    <w:p>
+      <w:pPr>
+        <w:jc w:val="right"/>
+      </w:pPr>
+      <w:r>
+        <w:t xml:space="preserve">Шоранову Марату Едигеевичу</w:t>
+      </w:r>
+    </w:p>
+    <w:p>
+      <w:pPr>
+        <w:jc w:val="right"/>
+      </w:pPr>
+      <w:r>
+        <w:t xml:space="preserve">от PhD докторанта:</w:t>
+      </w:r>
+    </w:p>
+    <w:p>
+      <w:pPr>
+        <w:jc w:val="right"/>
+      </w:pPr>
+      <w:r>
         <w:rPr>
-          <w:rFonts w:ascii="Times New Roman" w:eastAsia="Times New Roman" w:hAnsi="Times New Roman" w:cs="Times New Roman"/>
           <w:b/>
-          <w:bCs/>
-          <w:kern w:val="0"/>
-          <w:lang w:eastAsia="ru-RU"/>
-          <w14:ligatures w14:val="none"/>
         </w:rPr>
-      </w:pPr>
+        <w:t>{{student_full_name}}</w:t>
+      </w:r>
+    </w:p>
+    <w:p>
+      <w:pPr>
+        <w:jc w:val="right"/>
+      </w:pPr>
+      <w:r>
+        <w:t xml:space="preserve">Специальность: </w:t>
+      </w:r>
       <w:r>
         <w:rPr>
-          <w:rFonts w:ascii="Times New Roman" w:eastAsia="Times New Roman" w:hAnsi="Times New Roman" w:cs="Times New Roman"/>
           <w:b/>
-          <w:bCs/>
-          <w:kern w:val="0"/>
-          <w:lang w:eastAsia="ru-RU"/>
-          <w14:ligatures w14:val="none"/>
         </w:rPr>
-        <w:t>Председателю Правления – Ректору</w:t>
+        <w:t>{{student_specialty}}</w:t>
+      </w:r>
+    </w:p>
+    <w:p>
+      <w:pPr>
+        <w:jc w:val="right"/>
+      </w:pPr>
+      <w:r>
+        <w:t xml:space="preserve">Тема диссертации: </w:t>
       </w:r>
       <w:r>
         <w:rPr>
-          <w:rFonts w:ascii="Times New Roman" w:eastAsia="Times New Roman" w:hAnsi="Times New Roman" w:cs="Times New Roman"/>
           <w:b/>
-          <w:bCs/>
-          <w:kern w:val="0"/>
-          <w:lang w:eastAsia="ru-RU"/>
-          <w14:ligatures w14:val="none"/>
         </w:rPr>
-        <w:br/>
-        <w:t>НАО «Казахский национальный медицинский университет</w:t>
+        <w:t>{{dissertation_topic}}</w:t>
+      </w:r>
+    </w:p>
+    <w:p>
+      <w:pPr>
+        <w:jc w:val="right"/>
+      </w:pPr>
+      <w:r>
+        <w:t xml:space="preserve">Программа: </w:t>
       </w:r>
       <w:r>
         <w:rPr>
-          <w:rFonts w:ascii="Times New Roman" w:eastAsia="Times New Roman" w:hAnsi="Times New Roman" w:cs="Times New Roman"/>
           <w:b/>
-          <w:bCs/>
-          <w:kern w:val="0"/>
-          <w:lang w:eastAsia="ru-RU"/>
-          <w14:ligatures w14:val="none"/>
         </w:rPr>
-        <w:br/>
-        <w:t>имени С.Д. Асфендиярова»</w:t>
-      </w:r>
+        <w:t>{{student_program}}</w:t>
+      </w:r>
+    </w:p>
+    <w:p>
+      <w:pPr>
+        <w:spacing w:after="200"/>
+      </w:pPr>
+    </w:p>
+    <w:p>
+      <w:pPr>
+        <w:jc w:val="center"/>
+      </w:pPr>
       <w:r>
         <w:rPr>
-          <w:rFonts w:ascii="Times New Roman" w:eastAsia="Times New Roman" w:hAnsi="Times New Roman" w:cs="Times New Roman"/>
           <w:b/>
-          <w:bCs/>
-          <w:kern w:val="0"/>
-          <w:lang w:eastAsia="ru-RU"/>
-          <w14:ligatures w14:val="none"/>
-        </w:rPr>
-        <w:br/>
-        <w:t>________________________</w:t>
-      </w:r>
-      <w:r>
-        <w:rPr>
-          <w:rFonts w:ascii="Times New Roman" w:eastAsia="Times New Roman" w:hAnsi="Times New Roman" w:cs="Times New Roman"/>
-          <w:b/>
-          <w:bCs/>
-          <w:kern w:val="0"/>
-          <w:lang w:eastAsia="ru-RU"/>
-          <w14:ligatures w14:val="none"/>
-        </w:rPr>
-        <w:t>___</w:t>
-      </w:r>
-      <w:r>
-        <w:rPr>
-          <w:rFonts w:ascii="Times New Roman" w:eastAsia="Times New Roman" w:hAnsi="Times New Roman" w:cs="Times New Roman"/>
-          <w:b/>
-          <w:bCs/>
-          <w:kern w:val="0"/>
-          <w:lang w:eastAsia="ru-RU"/>
-          <w14:ligatures w14:val="none"/>
-        </w:rPr>
-        <w:t>_</w:t>
-      </w:r>
-      <w:r>
-        <w:rPr>
-          <w:rFonts w:ascii="Times New Roman" w:eastAsia="Times New Roman" w:hAnsi="Times New Roman" w:cs="Times New Roman"/>
-          <w:b/>
-          <w:bCs/>
-          <w:kern w:val="0"/>
-          <w:lang w:eastAsia="ru-RU"/>
-          <w14:ligatures w14:val="none"/>
-        </w:rPr>
-        <w:t>_________</w:t>
-      </w:r>
-      <w:r>
-        <w:rPr>
-          <w:rFonts w:ascii="Times New Roman" w:eastAsia="Times New Roman" w:hAnsi="Times New Roman" w:cs="Times New Roman"/>
-          <w:b/>
-          <w:bCs/>
-          <w:kern w:val="0"/>
-          <w:lang w:eastAsia="ru-RU"/>
-          <w14:ligatures w14:val="none"/>
-        </w:rPr>
-        <w:br/>
-        <w:t>_____________________________________</w:t>
-      </w:r>
-      <w:r>
-        <w:rPr>
-          <w:rFonts w:ascii="Times New Roman" w:eastAsia="Times New Roman" w:hAnsi="Times New Roman" w:cs="Times New Roman"/>
-          <w:b/>
-          <w:bCs/>
-          <w:kern w:val="0"/>
-          <w:lang w:eastAsia="ru-RU"/>
-          <w14:ligatures w14:val="none"/>
-        </w:rPr>
-        <w:t xml:space="preserve"> </w:t>
-      </w:r>
-    </w:p>
-    <w:p>
-      <w:pPr>
-        <w:spacing w:before="100" w:beforeAutospacing="1" w:after="100" w:afterAutospacing="1" w:line="240" w:lineRule="auto"/>
-        <w:ind w:left="4253"/>
-        <w:rPr>
-          <w:rFonts w:ascii="Times New Roman" w:eastAsia="Times New Roman" w:hAnsi="Times New Roman" w:cs="Times New Roman"/>
-          <w:b/>
-          <w:bCs/>
-          <w:kern w:val="0"/>
-          <w:lang w:eastAsia="ru-RU"/>
-          <w14:ligatures w14:val="none"/>
-        </w:rPr>
-      </w:pPr>
-      <w:r>
-        <w:rPr>
-          <w:rFonts w:ascii="Times New Roman" w:eastAsia="Times New Roman" w:hAnsi="Times New Roman" w:cs="Times New Roman"/>
-          <w:b/>
-          <w:bCs/>
-          <w:kern w:val="0"/>
-          <w:lang w:eastAsia="ru-RU"/>
-          <w14:ligatures w14:val="none"/>
-        </w:rPr>
-        <w:t>От:</w:t>
-      </w:r>
-      <w:r>
-        <w:rPr>
-          <w:rFonts w:ascii="Times New Roman" w:eastAsia="Times New Roman" w:hAnsi="Times New Roman" w:cs="Times New Roman"/>
-          <w:b/>
-          <w:bCs/>
-          <w:kern w:val="0"/>
-          <w:lang w:eastAsia="ru-RU"/>
-          <w14:ligatures w14:val="none"/>
-        </w:rPr>
-        <w:t xml:space="preserve"> </w:t>
-      </w:r>
-      <w:r>
-        <w:rPr>
-          <w:rFonts w:ascii="Times New Roman" w:eastAsia="Times New Roman" w:hAnsi="Times New Roman" w:cs="Times New Roman"/>
-          <w:b/>
-          <w:bCs/>
-          <w:kern w:val="0"/>
-          <w:lang w:eastAsia="ru-RU"/>
-          <w14:ligatures w14:val="none"/>
-        </w:rPr>
-        <w:t>докторанта образовательной программы PhD</w:t>
-      </w:r>
-      <w:r>
-        <w:rPr>
-          <w:rFonts w:ascii="Times New Roman" w:eastAsia="Times New Roman" w:hAnsi="Times New Roman" w:cs="Times New Roman"/>
-          <w:b/>
-          <w:bCs/>
-          <w:kern w:val="0"/>
-          <w:lang w:eastAsia="ru-RU"/>
-          <w14:ligatures w14:val="none"/>
-        </w:rPr>
-        <w:t xml:space="preserve"> </w:t>
-      </w:r>
-      <w:r>
-        <w:rPr>
-          <w:rFonts w:ascii="Times New Roman" w:eastAsia="Times New Roman" w:hAnsi="Times New Roman" w:cs="Times New Roman"/>
-          <w:b/>
-          <w:bCs/>
-          <w:kern w:val="0"/>
-          <w:lang w:eastAsia="ru-RU"/>
-          <w14:ligatures w14:val="none"/>
-        </w:rPr>
-        <w:br/>
-        <w:t>____________________________</w:t>
-      </w:r>
-      <w:r>
-        <w:rPr>
-          <w:rFonts w:ascii="Times New Roman" w:eastAsia="Times New Roman" w:hAnsi="Times New Roman" w:cs="Times New Roman"/>
-          <w:b/>
-          <w:bCs/>
-          <w:kern w:val="0"/>
-          <w:lang w:eastAsia="ru-RU"/>
-          <w14:ligatures w14:val="none"/>
-        </w:rPr>
-        <w:t>_________</w:t>
-      </w:r>
-      <w:r>
-        <w:rPr>
-          <w:rFonts w:ascii="Times New Roman" w:eastAsia="Times New Roman" w:hAnsi="Times New Roman" w:cs="Times New Roman"/>
-          <w:b/>
-          <w:bCs/>
-          <w:kern w:val="0"/>
-          <w:lang w:eastAsia="ru-RU"/>
-          <w14:ligatures w14:val="none"/>
-        </w:rPr>
-        <w:br/>
-        <w:t>_____________________________________</w:t>
-      </w:r>
-    </w:p>
-    <w:p>
-      <w:pPr>
-        <w:spacing w:before="100" w:beforeAutospacing="1" w:after="100" w:afterAutospacing="1" w:line="240" w:lineRule="auto"/>
-        <w:ind w:left="4253"/>
-        <w:rPr>
-          <w:rFonts w:ascii="Times New Roman" w:eastAsia="Times New Roman" w:hAnsi="Times New Roman" w:cs="Times New Roman"/>
-          <w:b/>
-          <w:bCs/>
-          <w:kern w:val="0"/>
-          <w:lang w:eastAsia="ru-RU"/>
-          <w14:ligatures w14:val="none"/>
-        </w:rPr>
-      </w:pPr>
-      <w:r>
-        <w:rPr>
-          <w:rFonts w:ascii="Times New Roman" w:eastAsia="Times New Roman" w:hAnsi="Times New Roman" w:cs="Times New Roman"/>
-          <w:b/>
-          <w:bCs/>
-          <w:kern w:val="0"/>
-          <w:lang w:eastAsia="ru-RU"/>
-          <w14:ligatures w14:val="none"/>
-        </w:rPr>
-        <w:t>по специальности</w:t>
-      </w:r>
-      <w:r>
-        <w:rPr>
-          <w:rFonts w:ascii="Times New Roman" w:eastAsia="Times New Roman" w:hAnsi="Times New Roman" w:cs="Times New Roman"/>
-          <w:b/>
-          <w:bCs/>
-          <w:kern w:val="0"/>
-          <w:lang w:eastAsia="ru-RU"/>
-          <w14:ligatures w14:val="none"/>
-        </w:rPr>
-        <w:t xml:space="preserve">: </w:t>
-      </w:r>
-      <w:r>
-        <w:rPr>
-          <w:rFonts w:ascii="Times New Roman" w:eastAsia="Times New Roman" w:hAnsi="Times New Roman" w:cs="Times New Roman"/>
-          <w:b/>
-          <w:bCs/>
-          <w:kern w:val="0"/>
-          <w:lang w:eastAsia="ru-RU"/>
-          <w14:ligatures w14:val="none"/>
-        </w:rPr>
-        <w:t>__________________________</w:t>
-      </w:r>
-      <w:r>
-        <w:rPr>
-          <w:rFonts w:ascii="Times New Roman" w:eastAsia="Times New Roman" w:hAnsi="Times New Roman" w:cs="Times New Roman"/>
-          <w:b/>
-          <w:bCs/>
-          <w:kern w:val="0"/>
-          <w:lang w:eastAsia="ru-RU"/>
-          <w14:ligatures w14:val="none"/>
-        </w:rPr>
-        <w:t>___________</w:t>
-      </w:r>
-      <w:r>
-        <w:rPr>
-          <w:rFonts w:ascii="Times New Roman" w:eastAsia="Times New Roman" w:hAnsi="Times New Roman" w:cs="Times New Roman"/>
-          <w:b/>
-          <w:bCs/>
-          <w:kern w:val="0"/>
-          <w:lang w:eastAsia="ru-RU"/>
-          <w14:ligatures w14:val="none"/>
-        </w:rPr>
-        <w:br/>
-        <w:t>_________________________</w:t>
-      </w:r>
-      <w:r>
-        <w:rPr>
-          <w:rFonts w:ascii="Times New Roman" w:eastAsia="Times New Roman" w:hAnsi="Times New Roman" w:cs="Times New Roman"/>
-          <w:b/>
-          <w:bCs/>
-          <w:kern w:val="0"/>
-          <w:lang w:eastAsia="ru-RU"/>
-          <w14:ligatures w14:val="none"/>
-        </w:rPr>
-        <w:t>____________</w:t>
-      </w:r>
-      <w:r>
-        <w:rPr>
-          <w:rFonts w:ascii="Times New Roman" w:eastAsia="Times New Roman" w:hAnsi="Times New Roman" w:cs="Times New Roman"/>
-          <w:b/>
-          <w:bCs/>
-          <w:kern w:val="0"/>
-          <w:lang w:eastAsia="ru-RU"/>
-          <w14:ligatures w14:val="none"/>
-        </w:rPr>
-        <w:t xml:space="preserve"> </w:t>
-      </w:r>
-    </w:p>
-    <w:p>
-      <w:pPr>
-        <w:spacing w:after="0" w:line="240" w:lineRule="auto"/>
-        <w:rPr>
-          <w:rFonts w:ascii="Times New Roman" w:eastAsia="Times New Roman" w:hAnsi="Times New Roman" w:cs="Times New Roman"/>
-          <w:kern w:val="0"/>
-          <w:lang w:eastAsia="ru-RU"/>
-          <w14:ligatures w14:val="none"/>
-        </w:rPr>
-      </w:pPr>
-    </w:p>
-    <w:p>
-      <w:pPr>
-        <w:spacing w:before="100" w:beforeAutospacing="1" w:after="100" w:afterAutospacing="1" w:line="240" w:lineRule="auto"/>
-        <w:jc w:val="center"/>
-        <w:outlineLvl w:val="2"/>
-        <w:rPr>
-          <w:rFonts w:ascii="Times New Roman" w:eastAsia="Times New Roman" w:hAnsi="Times New Roman" w:cs="Times New Roman"/>
-          <w:b/>
-          <w:bCs/>
-          <w:kern w:val="0"/>
-          <w:sz w:val="27"/>
-          <w:szCs w:val="27"/>
-          <w:lang w:eastAsia="ru-RU"/>
-          <w14:ligatures w14:val="none"/>
-        </w:rPr>
-      </w:pPr>
-      <w:r>
-        <w:rPr>
-          <w:rFonts w:ascii="Times New Roman" w:eastAsia="Times New Roman" w:hAnsi="Times New Roman" w:cs="Times New Roman"/>
-          <w:b/>
-          <w:bCs/>
-          <w:kern w:val="0"/>
-          <w:sz w:val="27"/>
-          <w:szCs w:val="27"/>
-          <w:lang w:eastAsia="ru-RU"/>
-          <w14:ligatures w14:val="none"/>
         </w:rPr>
         <w:t>ЗАЯВЛЕНИЕ</w:t>
       </w:r>
     </w:p>
     <w:p>
       <w:pPr>
-        <w:spacing w:before="100" w:beforeAutospacing="1" w:after="100" w:afterAutospacing="1" w:line="240" w:lineRule="auto"/>
+        <w:jc w:val="center"/>
+      </w:pPr>
+      <w:r>
+        <w:rPr>
+          <w:b/>
+        </w:rPr>
+        <w:t xml:space="preserve">о приёме к защите диссертации</w:t>
+      </w:r>
+    </w:p>
+    <w:p>
+      <w:pPr>
+        <w:spacing w:after="200"/>
+      </w:pPr>
+    </w:p>
+    <w:p>
+      <w:pPr>
         <w:ind w:firstLine="567"/>
         <w:jc w:val="both"/>
+      </w:pPr>
+      <w:r>
+        <w:t xml:space="preserve">Прошу принять меня к защите диссертации на соискание степени доктора философии (PhD) по специальности {{student_specialty}} на тему: «{{dissertation_topic}}».</w:t>
+      </w:r>
+    </w:p>
+    <w:p>
+      <w:pPr>
+        <w:spacing w:after="200"/>
+      </w:pPr>
+    </w:p>
+    <w:p>
+      <w:pPr>
+        <w:ind w:firstLine="567"/>
+      </w:pPr>
+      <w:r>
         <w:rPr>
-          <w:rFonts w:ascii="Times New Roman" w:eastAsia="Times New Roman" w:hAnsi="Times New Roman" w:cs="Times New Roman"/>
-          <w:kern w:val="0"/>
-          <w:lang w:eastAsia="ru-RU"/>
-          <w14:ligatures w14:val="none"/>
+          <w:b/>
         </w:rPr>
+        <w:t>Приложения:</w:t>
+      </w:r>
+    </w:p>
+    <w:p>
+      <w:pPr>
+        <w:ind w:left="567"/>
       </w:pPr>
       <w:r>
         <w:rPr>
-          <w:rFonts w:ascii="Times New Roman" w:eastAsia="Times New Roman" w:hAnsi="Times New Roman" w:cs="Times New Roman"/>
-          <w:kern w:val="0"/>
-          <w:lang w:eastAsia="ru-RU"/>
-          <w14:ligatures w14:val="none"/>
+          <w:i/>
         </w:rPr>
-        <w:t>Прошу принять к защите мою диссертационную работу</w:t>
-      </w:r>
+        <w:t xml:space="preserve">1. Диссертация в электронном виде (PDF)</w:t>
+      </w:r>
+    </w:p>
+    <w:p>
+      <w:pPr>
+        <w:ind w:left="567"/>
+      </w:pPr>
       <w:r>
         <w:rPr>
-          <w:rFonts w:ascii="Times New Roman" w:eastAsia="Times New Roman" w:hAnsi="Times New Roman" w:cs="Times New Roman"/>
-          <w:kern w:val="0"/>
-          <w:lang w:eastAsia="ru-RU"/>
-          <w14:ligatures w14:val="none"/>
+          <w:i/>
         </w:rPr>
-        <w:t xml:space="preserve"> </w:t>
-      </w:r>
+        <w:t xml:space="preserve">2. Заключение ЛКБ</w:t>
+      </w:r>
+    </w:p>
+    <w:p>
+      <w:pPr>
+        <w:ind w:left="567"/>
+      </w:pPr>
       <w:r>
         <w:rPr>
-          <w:rFonts w:ascii="Times New Roman" w:eastAsia="Times New Roman" w:hAnsi="Times New Roman" w:cs="Times New Roman"/>
-          <w:kern w:val="0"/>
-          <w:lang w:eastAsia="ru-RU"/>
-          <w14:ligatures w14:val="none"/>
+          <w:i/>
         </w:rPr>
-        <w:t>на тему «__________________________________________»</w:t>
-      </w:r>
-      <w:r>
-        <w:rPr>
-          <w:rFonts w:ascii="Times New Roman" w:eastAsia="Times New Roman" w:hAnsi="Times New Roman" w:cs="Times New Roman"/>
-          <w:kern w:val="0"/>
-          <w:lang w:eastAsia="ru-RU"/>
-          <w14:ligatures w14:val="none"/>
-        </w:rPr>
-        <w:t xml:space="preserve"> </w:t>
-      </w:r>
-      <w:r>
-        <w:rPr>
-          <w:rFonts w:ascii="Times New Roman" w:eastAsia="Times New Roman" w:hAnsi="Times New Roman" w:cs="Times New Roman"/>
-          <w:kern w:val="0"/>
-          <w:lang w:eastAsia="ru-RU"/>
-          <w14:ligatures w14:val="none"/>
-        </w:rPr>
-        <w:t>по специальности (образовательной программе) ___________________________</w:t>
-      </w:r>
-      <w:r>
-        <w:rPr>
-          <w:rFonts w:ascii="Times New Roman" w:eastAsia="Times New Roman" w:hAnsi="Times New Roman" w:cs="Times New Roman"/>
-          <w:kern w:val="0"/>
-          <w:lang w:eastAsia="ru-RU"/>
-          <w14:ligatures w14:val="none"/>
-        </w:rPr>
-        <w:t>.</w:t>
-      </w:r>
-    </w:p>
-    <w:p>
-      <w:pPr>
-        <w:spacing w:before="100" w:beforeAutospacing="1" w:after="100" w:afterAutospacing="1" w:line="240" w:lineRule="auto"/>
-        <w:ind w:firstLine="567"/>
-        <w:jc w:val="both"/>
-        <w:rPr>
-          <w:rFonts w:ascii="Times New Roman" w:eastAsia="Times New Roman" w:hAnsi="Times New Roman" w:cs="Times New Roman"/>
-          <w:kern w:val="0"/>
-          <w:lang w:eastAsia="ru-RU"/>
-          <w14:ligatures w14:val="none"/>
-        </w:rPr>
-      </w:pPr>
-      <w:r>
-        <w:rPr>
-          <w:rFonts w:ascii="Times New Roman" w:eastAsia="Times New Roman" w:hAnsi="Times New Roman" w:cs="Times New Roman"/>
-          <w:kern w:val="0"/>
-          <w:lang w:eastAsia="ru-RU"/>
-          <w14:ligatures w14:val="none"/>
-        </w:rPr>
-        <w:t>Все требования, предусмотренные Положением о Диссертационном совете, выполнены.</w:t>
-      </w:r>
-      <w:r>
-        <w:rPr>
-          <w:rFonts w:ascii="Times New Roman" w:eastAsia="Times New Roman" w:hAnsi="Times New Roman" w:cs="Times New Roman"/>
-          <w:kern w:val="0"/>
-          <w:lang w:eastAsia="ru-RU"/>
-          <w14:ligatures w14:val="none"/>
-        </w:rPr>
-        <w:t xml:space="preserve"> </w:t>
-      </w:r>
-      <w:r>
-        <w:rPr>
-          <w:rFonts w:ascii="Times New Roman" w:eastAsia="Times New Roman" w:hAnsi="Times New Roman" w:cs="Times New Roman"/>
-          <w:kern w:val="0"/>
-          <w:lang w:eastAsia="ru-RU"/>
-          <w14:ligatures w14:val="none"/>
-        </w:rPr>
-        <w:t>К заявлению прилагаются необходимые документы в соответствии с установленным перечнем.</w:t>
-      </w:r>
-    </w:p>
-    <w:p>
-      <w:pPr>
-        <w:spacing w:before="100" w:beforeAutospacing="1" w:after="100" w:afterAutospacing="1" w:line="240" w:lineRule="auto"/>
-        <w:ind w:firstLine="567"/>
-        <w:jc w:val="both"/>
-        <w:rPr>
-          <w:rFonts w:ascii="Times New Roman" w:eastAsia="Times New Roman" w:hAnsi="Times New Roman" w:cs="Times New Roman"/>
-          <w:kern w:val="0"/>
-          <w:lang w:eastAsia="ru-RU"/>
-          <w14:ligatures w14:val="none"/>
-        </w:rPr>
-      </w:pPr>
-    </w:p>
-    <w:p>
-      <w:pPr>
-        <w:spacing w:before="100" w:beforeAutospacing="1" w:after="100" w:afterAutospacing="1" w:line="240" w:lineRule="auto"/>
-        <w:ind w:firstLine="567"/>
-        <w:jc w:val="both"/>
-        <w:rPr>
-          <w:rFonts w:ascii="Times New Roman" w:eastAsia="Times New Roman" w:hAnsi="Times New Roman" w:cs="Times New Roman"/>
-          <w:kern w:val="0"/>
-          <w:lang w:eastAsia="ru-RU"/>
-          <w14:ligatures w14:val="none"/>
-        </w:rPr>
+        <w:t xml:space="preserve">3. Справка НЦГНТЭ о публикациях</w:t>
+      </w:r>
+    </w:p>
+    <w:p>
+      <w:pPr>
+        <w:spacing w:after="200"/>
       </w:pPr>
     </w:p>
     <w:tbl>
       <w:tblPr>
-        <w:tblStyle w:val="ae"/>
-        <w:tblW w:w="0" w:type="auto"/>
-        <w:tblBorders>
-          <w:top w:val="none" w:sz="0" w:space="0" w:color="auto"/>
-          <w:left w:val="none" w:sz="0" w:space="0" w:color="auto"/>
-          <w:bottom w:val="none" w:sz="0" w:space="0" w:color="auto"/>
-          <w:right w:val="none" w:sz="0" w:space="0" w:color="auto"/>
-          <w:insideH w:val="none" w:sz="0" w:space="0" w:color="auto"/>
-          <w:insideV w:val="none" w:sz="0" w:space="0" w:color="auto"/>
-        </w:tblBorders>
-        <w:tblLook w:val="04A0" w:firstRow="1" w:lastRow="0" w:firstColumn="1" w:lastColumn="0" w:noHBand="0" w:noVBand="1"/>
+        <w:tblW w:w="5000" w:type="pct"/>
       </w:tblPr>
-      <w:tblGrid>
-        <w:gridCol w:w="4786"/>
-        <w:gridCol w:w="4070"/>
-      </w:tblGrid>
       <w:tr>
         <w:tc>
-          <w:tcPr>
-            <w:tcW w:w="4786" w:type="dxa"/>
-          </w:tcPr>
           <w:p>
-            <w:pPr>
-              <w:rPr>
-                <w:rFonts w:ascii="Times New Roman" w:hAnsi="Times New Roman" w:cs="Times New Roman"/>
-                <w:b/>
-                <w:sz w:val="24"/>
-                <w:szCs w:val="24"/>
-              </w:rPr>
-            </w:pPr>
             <w:r>
               <w:rPr>
-                <w:rFonts w:ascii="Times New Roman" w:hAnsi="Times New Roman" w:cs="Times New Roman"/>
                 <w:b/>
-                <w:sz w:val="24"/>
-                <w:szCs w:val="24"/>
-                <w:lang w:val="ru-RU"/>
               </w:rPr>
               <w:t>Дата</w:t>
             </w:r>
           </w:p>
           <w:p>
-            <w:pPr>
-              <w:rPr>
-                <w:rFonts w:ascii="Times New Roman" w:hAnsi="Times New Roman" w:cs="Times New Roman"/>
-                <w:b/>
-                <w:sz w:val="24"/>
-                <w:szCs w:val="24"/>
-              </w:rPr>
-            </w:pPr>
-          </w:p>
-          <w:p>
-            <w:pPr>
-              <w:rPr>
-                <w:rFonts w:ascii="Times New Roman" w:hAnsi="Times New Roman" w:cs="Times New Roman"/>
-                <w:b/>
-                <w:sz w:val="24"/>
-                <w:szCs w:val="24"/>
-                <w:lang w:val="ru-RU"/>
-              </w:rPr>
-            </w:pPr>
             <w:r>
               <w:rPr>
-                <w:rFonts w:ascii="Times New Roman" w:hAnsi="Times New Roman" w:cs="Times New Roman"/>
                 <w:b/>
-                <w:sz w:val="24"/>
-                <w:szCs w:val="24"/>
-                <w:lang w:val="ru-RU"/>
               </w:rPr>
-              <w:t>«____» ________________ 20___ г.</w:t>
+              <w:t>«{{day}}» {{month}} {{year}} г.</w:t>
+            </w:r>
+          </w:p>
+        </w:tc>
+        <w:tc>
+          <w:p>
+            <w:r>
+              <w:rPr>
+                <w:b/>
+              </w:rPr>
+              <w:t xml:space="preserve">Подпись докторанта: </w:t>
             </w:r>
           </w:p>
           <w:p>
-            <w:pPr>
-              <w:rPr>
-                <w:rFonts w:ascii="Times New Roman" w:hAnsi="Times New Roman" w:cs="Times New Roman"/>
-                <w:b/>
-                <w:sz w:val="24"/>
-                <w:szCs w:val="24"/>
-              </w:rPr>
-            </w:pPr>
-          </w:p>
-        </w:tc>
-        <w:tc>
-          <w:tcPr>
-            <w:tcW w:w="4070" w:type="dxa"/>
-          </w:tcPr>
-          <w:p>
-            <w:pPr>
-              <w:ind w:left="313"/>
-              <w:rPr>
-                <w:rFonts w:ascii="Times New Roman" w:hAnsi="Times New Roman" w:cs="Times New Roman"/>
-                <w:b/>
-                <w:sz w:val="24"/>
-                <w:szCs w:val="24"/>
-              </w:rPr>
-            </w:pPr>
             <w:r>
               <w:rPr>
-                <w:rFonts w:ascii="Times New Roman" w:hAnsi="Times New Roman" w:cs="Times New Roman"/>
                 <w:b/>
-                <w:sz w:val="24"/>
-                <w:szCs w:val="24"/>
-                <w:lang w:val="ru-RU"/>
               </w:rPr>
-              <w:t xml:space="preserve">Подпись: </w:t>
-            </w:r>
-          </w:p>
-          <w:p>
-            <w:pPr>
-              <w:ind w:left="313"/>
-              <w:rPr>
-                <w:rFonts w:ascii="Times New Roman" w:hAnsi="Times New Roman" w:cs="Times New Roman"/>
-                <w:b/>
-                <w:sz w:val="24"/>
-                <w:szCs w:val="24"/>
-              </w:rPr>
-            </w:pPr>
-          </w:p>
-          <w:p>
-            <w:pPr>
-              <w:ind w:left="313"/>
-              <w:rPr>
-                <w:rFonts w:ascii="Times New Roman" w:hAnsi="Times New Roman" w:cs="Times New Roman"/>
-                <w:b/>
-                <w:sz w:val="24"/>
-                <w:szCs w:val="24"/>
-              </w:rPr>
-            </w:pPr>
-            <w:r>
-              <w:rPr>
-                <w:rFonts w:ascii="Times New Roman" w:hAnsi="Times New Roman" w:cs="Times New Roman"/>
-                <w:b/>
-                <w:sz w:val="24"/>
-                <w:szCs w:val="24"/>
-                <w:lang w:val="ru-RU"/>
-              </w:rPr>
-              <w:t>___________________</w:t>
-            </w:r>
-            <w:r>
-              <w:rPr>
-                <w:rFonts w:ascii="Times New Roman" w:hAnsi="Times New Roman" w:cs="Times New Roman"/>
-                <w:b/>
-                <w:sz w:val="24"/>
-                <w:szCs w:val="24"/>
-              </w:rPr>
-              <w:t>_____</w:t>
-            </w:r>
-            <w:r>
-              <w:rPr>
-                <w:rFonts w:ascii="Times New Roman" w:hAnsi="Times New Roman" w:cs="Times New Roman"/>
-                <w:b/>
-                <w:sz w:val="24"/>
-                <w:szCs w:val="24"/>
-                <w:lang w:val="ru-RU"/>
-              </w:rPr>
-              <w:t>__</w:t>
+              <w:t>_____________________</w:t>
             </w:r>
           </w:p>
         </w:tc>
       </w:tr>
     </w:tbl>
-    <w:p/>
-    <w:sectPr>
-      <w:pgSz w:w="11906" w:h="16838"/>
-      <w:pgMar w:top="1440" w:right="1440" w:bottom="1440" w:left="1440" w:header="708" w:footer="708" w:gutter="0"/>
-      <w:cols w:space="708"/>
-      <w:docGrid w:linePitch="360"/>
-    </w:sectPr>
   </w:body>
 </w:document>
 </file>

</xml_diff>